<commit_message>
Html Css Notes added
</commit_message>
<xml_diff>
--- a/SonarQube/SonarQube setup.docx
+++ b/SonarQube/SonarQube setup.docx
@@ -9,15 +9,7 @@
     </w:p>
     <w:p>
       <w:r>
-        <w:t xml:space="preserve">Download </w:t>
-      </w:r>
-      <w:proofErr w:type="spellStart"/>
-      <w:r>
-        <w:t>Sonarqube</w:t>
-      </w:r>
-      <w:proofErr w:type="spellEnd"/>
-      <w:r>
-        <w:t xml:space="preserve"> community </w:t>
+        <w:t xml:space="preserve">Download Sonarqube community </w:t>
       </w:r>
       <w:r>
         <w:sym w:font="Wingdings" w:char="F0E8"/>
@@ -29,40 +21,27 @@
         <w:sym w:font="Wingdings" w:char="F0E8"/>
       </w:r>
       <w:r>
-        <w:t xml:space="preserve">SonarQube as </w:t>
-      </w:r>
-      <w:proofErr w:type="spellStart"/>
-      <w:r>
-        <w:t>foldername</w:t>
-      </w:r>
-      <w:proofErr w:type="spellEnd"/>
+        <w:t xml:space="preserve">SonarQube as foldername </w:t>
+      </w:r>
+      <w:r>
+        <w:sym w:font="Wingdings" w:char="F0E8"/>
+      </w:r>
+      <w:r>
+        <w:t xml:space="preserve"> Within that folder  Extract it </w:t>
+      </w:r>
+      <w:r>
+        <w:sym w:font="Wingdings" w:char="F0E8"/>
+      </w:r>
       <w:r>
         <w:t xml:space="preserve"> </w:t>
       </w:r>
       <w:r>
-        <w:sym w:font="Wingdings" w:char="F0E8"/>
-      </w:r>
-      <w:r>
-        <w:t xml:space="preserve"> Within that </w:t>
-      </w:r>
-      <w:proofErr w:type="gramStart"/>
-      <w:r>
-        <w:t>folder  Extract</w:t>
-      </w:r>
-      <w:proofErr w:type="gramEnd"/>
-      <w:r>
-        <w:t xml:space="preserve"> it </w:t>
-      </w:r>
-      <w:r>
-        <w:sym w:font="Wingdings" w:char="F0E8"/>
-      </w:r>
-      <w:r>
-        <w:t xml:space="preserve"> </w:t>
-      </w:r>
-      <w:r>
         <w:br/>
       </w:r>
       <w:r>
+        <w:rPr>
+          <w:noProof/>
+        </w:rPr>
         <w:drawing>
           <wp:inline distT="0" distB="0" distL="0" distR="0" wp14:anchorId="6B9F303A" wp14:editId="143E0F5B">
             <wp:extent cx="5731510" cy="1878965"/>
@@ -115,21 +94,8 @@
         </w:numPr>
       </w:pPr>
       <w:r>
-        <w:t xml:space="preserve">Run below </w:t>
-      </w:r>
-      <w:proofErr w:type="spellStart"/>
-      <w:r>
-        <w:t>Commad</w:t>
-      </w:r>
-      <w:proofErr w:type="spellEnd"/>
-      <w:r>
-        <w:t xml:space="preserve"> to start the </w:t>
-      </w:r>
-      <w:proofErr w:type="spellStart"/>
-      <w:r>
-        <w:t>Sonarqube</w:t>
-      </w:r>
-      <w:proofErr w:type="spellEnd"/>
+        <w:t>Run below Commad to start the Sonarqube</w:t>
+      </w:r>
     </w:p>
     <w:p>
       <w:pPr>
@@ -170,15 +136,8 @@
         </w:numPr>
       </w:pPr>
       <w:r>
-        <w:t xml:space="preserve">Default credentials are </w:t>
-      </w:r>
-      <w:proofErr w:type="spellStart"/>
-      <w:proofErr w:type="gramStart"/>
-      <w:r>
-        <w:t>admin,admin</w:t>
-      </w:r>
-      <w:proofErr w:type="spellEnd"/>
-      <w:proofErr w:type="gramEnd"/>
+        <w:t>Default credentials are admin,admin</w:t>
+      </w:r>
     </w:p>
     <w:p>
       <w:pPr>
@@ -194,6 +153,9 @@
     </w:p>
     <w:p>
       <w:r>
+        <w:rPr>
+          <w:noProof/>
+        </w:rPr>
         <w:lastRenderedPageBreak/>
         <w:drawing>
           <wp:inline distT="0" distB="0" distL="0" distR="0" wp14:anchorId="7AF3F937" wp14:editId="6D2DD824">
@@ -237,6 +199,9 @@
     <w:p/>
     <w:p>
       <w:r>
+        <w:rPr>
+          <w:noProof/>
+        </w:rPr>
         <w:drawing>
           <wp:inline distT="0" distB="0" distL="0" distR="0" wp14:anchorId="7AC82F13" wp14:editId="33AF0C7A">
             <wp:extent cx="5731510" cy="1743710"/>
@@ -277,6 +242,9 @@
     <w:p/>
     <w:p>
       <w:r>
+        <w:rPr>
+          <w:noProof/>
+        </w:rPr>
         <w:lastRenderedPageBreak/>
         <w:drawing>
           <wp:inline distT="0" distB="0" distL="0" distR="0" wp14:anchorId="53C562EE" wp14:editId="33DD1FFA">
@@ -324,15 +292,7 @@
         </w:rPr>
       </w:pPr>
       <w:r>
-        <w:t>"</w:t>
-      </w:r>
-      <w:proofErr w:type="spellStart"/>
-      <w:r>
-        <w:t>dotnetscan</w:t>
-      </w:r>
-      <w:proofErr w:type="spellEnd"/>
-      <w:r>
-        <w:t>": </w:t>
+        <w:t>"dotnetscan": </w:t>
       </w:r>
       <w:r>
         <w:rPr>
@@ -356,6 +316,9 @@
         <w:br/>
       </w:r>
       <w:r>
+        <w:rPr>
+          <w:noProof/>
+        </w:rPr>
         <w:drawing>
           <wp:inline distT="0" distB="0" distL="0" distR="0" wp14:anchorId="5EFD48CB" wp14:editId="7DF39BC7">
             <wp:extent cx="5731510" cy="1878965"/>
@@ -408,37 +371,12 @@
           <w:bCs/>
         </w:rPr>
       </w:pPr>
-      <w:proofErr w:type="spellStart"/>
       <w:r>
         <w:rPr>
           <w:b/>
           <w:bCs/>
         </w:rPr>
-        <w:t>Downlload</w:t>
-      </w:r>
-      <w:proofErr w:type="spellEnd"/>
-      <w:r>
-        <w:rPr>
-          <w:b/>
-          <w:bCs/>
-        </w:rPr>
-        <w:t xml:space="preserve"> </w:t>
-      </w:r>
-      <w:proofErr w:type="spellStart"/>
-      <w:r>
-        <w:rPr>
-          <w:b/>
-          <w:bCs/>
-        </w:rPr>
-        <w:t>sonarscanner</w:t>
-      </w:r>
-      <w:proofErr w:type="spellEnd"/>
-      <w:r>
-        <w:rPr>
-          <w:b/>
-          <w:bCs/>
-        </w:rPr>
-        <w:t xml:space="preserve"> </w:t>
+        <w:t xml:space="preserve">Downlload sonarscanner </w:t>
       </w:r>
     </w:p>
     <w:p>
@@ -449,41 +387,23 @@
         </w:rPr>
       </w:pPr>
       <w:hyperlink r:id="rId10" w:history="1">
-        <w:proofErr w:type="spellStart"/>
         <w:r>
           <w:rPr>
             <w:rStyle w:val="Hyperlink"/>
             <w:b/>
             <w:bCs/>
           </w:rPr>
-          <w:t>SonarScanner</w:t>
-        </w:r>
-        <w:proofErr w:type="spellEnd"/>
-        <w:r>
-          <w:rPr>
-            <w:rStyle w:val="Hyperlink"/>
-            <w:b/>
-            <w:bCs/>
-          </w:rPr>
-          <w:t xml:space="preserve"> for .NET installation | SonarQube Community Build Documentation</w:t>
+          <w:t>SonarScanner for .NET installation | SonarQube Community Build Documentation</w:t>
         </w:r>
       </w:hyperlink>
     </w:p>
     <w:p>
       <w:hyperlink r:id="rId11" w:history="1">
-        <w:proofErr w:type="spellStart"/>
         <w:r>
           <w:rPr>
             <w:rStyle w:val="Hyperlink"/>
           </w:rPr>
-          <w:t>SonarScanner</w:t>
-        </w:r>
-        <w:proofErr w:type="spellEnd"/>
-        <w:r>
-          <w:rPr>
-            <w:rStyle w:val="Hyperlink"/>
-          </w:rPr>
-          <w:t xml:space="preserve"> for .NET installation | SonarQube Community Build Documentation</w:t>
+          <w:t>SonarScanner for .NET installation | SonarQube Community Build Documentation</w:t>
         </w:r>
       </w:hyperlink>
     </w:p>
@@ -495,15 +415,7 @@
     </w:p>
     <w:p>
       <w:r>
-        <w:t xml:space="preserve">Create one separate folder as </w:t>
-      </w:r>
-      <w:proofErr w:type="spellStart"/>
-      <w:r>
-        <w:t>Sonarscanner</w:t>
-      </w:r>
-      <w:proofErr w:type="spellEnd"/>
-      <w:r>
-        <w:t xml:space="preserve"> </w:t>
+        <w:t xml:space="preserve">Create one separate folder as Sonarscanner </w:t>
       </w:r>
       <w:r>
         <w:sym w:font="Wingdings" w:char="F0E8"/>
@@ -515,11 +427,9 @@
     <w:p/>
     <w:p>
       <w:r>
-        <w:t>Goto program files</w:t>
-      </w:r>
-    </w:p>
-    <w:p>
-      <w:r>
+        <w:rPr>
+          <w:noProof/>
+        </w:rPr>
         <w:lastRenderedPageBreak/>
         <w:drawing>
           <wp:inline distT="0" distB="0" distL="0" distR="0" wp14:anchorId="616AF8B9" wp14:editId="209145EE">
@@ -582,15 +492,7 @@
     <w:p/>
     <w:p>
       <w:r>
-        <w:t>C:\Program Files\Microsoft Visual Studio\2022\Community\</w:t>
-      </w:r>
-      <w:proofErr w:type="spellStart"/>
-      <w:r>
-        <w:t>MSBuild</w:t>
-      </w:r>
-      <w:proofErr w:type="spellEnd"/>
-      <w:r>
-        <w:t>\Current</w:t>
+        <w:t>C:\Program Files\Microsoft Visual Studio\2022\Community\MSBuild\Current</w:t>
       </w:r>
     </w:p>
     <w:p/>
@@ -1332,6 +1234,7 @@
   <w:style w:type="character" w:default="1" w:styleId="DefaultParagraphFont">
     <w:name w:val="Default Paragraph Font"/>
     <w:uiPriority w:val="1"/>
+    <w:semiHidden/>
     <w:unhideWhenUsed/>
   </w:style>
   <w:style w:type="table" w:default="1" w:styleId="TableNormal">

</xml_diff>